<commit_message>
Last of commit of July 17
</commit_message>
<xml_diff>
--- a/Notes/Random Notes.docx
+++ b/Notes/Random Notes.docx
@@ -793,880 +793,885 @@
         </w:rPr>
         <w:t>cd ..\  -&gt; cd into one directory above, cd..\..\ for 2 directory above</w:t>
       </w:r>
+    </w:p>
+    <w:p>
+      <w:pPr>
+        <w:rPr>
+          <w:sz w:val="18"/>
+          <w:szCs w:val="18"/>
+        </w:rPr>
+      </w:pPr>
+      <w:r>
+        <w:rPr>
+          <w:sz w:val="18"/>
+          <w:szCs w:val="18"/>
+        </w:rPr>
+        <w:t>------------------</w:t>
+      </w:r>
+    </w:p>
+    <w:p>
+      <w:pPr>
+        <w:rPr>
+          <w:sz w:val="18"/>
+          <w:szCs w:val="18"/>
+        </w:rPr>
+      </w:pPr>
+      <w:r>
+        <w:rPr>
+          <w:sz w:val="18"/>
+          <w:szCs w:val="18"/>
+        </w:rPr>
+        <w:t>compiled languages are usually static while interpreted languages are usually dynamic. In genera</w:t>
+      </w:r>
+      <w:r>
+        <w:rPr>
+          <w:sz w:val="18"/>
+          <w:szCs w:val="18"/>
+        </w:rPr>
+        <w:t xml:space="preserve">l, static refers to things that </w:t>
+      </w:r>
+      <w:r>
+        <w:rPr>
+          <w:sz w:val="18"/>
+          <w:szCs w:val="18"/>
+        </w:rPr>
+        <w:t>happen at compile time, while 'dynamic' refers to</w:t>
+      </w:r>
+      <w:r>
+        <w:rPr>
+          <w:sz w:val="18"/>
+          <w:szCs w:val="18"/>
+        </w:rPr>
+        <w:t xml:space="preserve"> things that happen at runtime.</w:t>
+      </w:r>
+    </w:p>
+    <w:p>
+      <w:pPr>
+        <w:rPr>
+          <w:sz w:val="18"/>
+          <w:szCs w:val="18"/>
+        </w:rPr>
+      </w:pPr>
+      <w:r>
+        <w:rPr>
+          <w:sz w:val="18"/>
+          <w:szCs w:val="18"/>
+        </w:rPr>
+        <w:t xml:space="preserve">Also, in dynamic languages, variables are stored in memory while program is running. In compiled </w:t>
+      </w:r>
+      <w:r>
+        <w:rPr>
+          <w:sz w:val="18"/>
+          <w:szCs w:val="18"/>
+        </w:rPr>
+        <w:t xml:space="preserve">languages, variable names exist </w:t>
+      </w:r>
+      <w:r>
+        <w:rPr>
+          <w:sz w:val="18"/>
+          <w:szCs w:val="18"/>
+        </w:rPr>
+        <w:t xml:space="preserve">at compile time but not at run time. The compiler chooses a location for </w:t>
+      </w:r>
+      <w:r>
+        <w:rPr>
+          <w:sz w:val="18"/>
+          <w:szCs w:val="18"/>
+        </w:rPr>
+        <w:t xml:space="preserve">each variable and records these </w:t>
+      </w:r>
+      <w:r>
+        <w:rPr>
+          <w:sz w:val="18"/>
+          <w:szCs w:val="18"/>
+        </w:rPr>
+        <w:t>locations as part of the compiled program.</w:t>
+      </w:r>
+      <w:r>
+        <w:rPr>
+          <w:sz w:val="18"/>
+          <w:szCs w:val="18"/>
+        </w:rPr>
+        <w:t xml:space="preserve">1 The location of a variable is </w:t>
+      </w:r>
+      <w:r>
+        <w:rPr>
+          <w:sz w:val="18"/>
+          <w:szCs w:val="18"/>
+        </w:rPr>
+        <w:t>called its “address”. At run time, the value of</w:t>
+      </w:r>
+      <w:r>
+        <w:rPr>
+          <w:sz w:val="18"/>
+          <w:szCs w:val="18"/>
+        </w:rPr>
+        <w:t xml:space="preserve"> each variable is stored at its </w:t>
+      </w:r>
+      <w:r>
+        <w:rPr>
+          <w:sz w:val="18"/>
+          <w:szCs w:val="18"/>
+        </w:rPr>
+        <w:t>address, but the names of the v</w:t>
+      </w:r>
+      <w:r>
+        <w:rPr>
+          <w:sz w:val="18"/>
+          <w:szCs w:val="18"/>
+        </w:rPr>
+        <w:t>ariables are not stored at all.</w:t>
+      </w:r>
+    </w:p>
+    <w:p>
+      <w:pPr>
+        <w:rPr>
+          <w:sz w:val="18"/>
+          <w:szCs w:val="18"/>
+        </w:rPr>
+      </w:pPr>
+      <w:r>
+        <w:rPr>
+          <w:sz w:val="18"/>
+          <w:szCs w:val="18"/>
+        </w:rPr>
+        <w:t>The -c flag tells gcc to compile the program and generate ma</w:t>
+      </w:r>
+      <w:r>
+        <w:rPr>
+          <w:sz w:val="18"/>
+          <w:szCs w:val="18"/>
+        </w:rPr>
+        <w:t xml:space="preserve">chine code, </w:t>
+      </w:r>
+      <w:r>
+        <w:rPr>
+          <w:sz w:val="18"/>
+          <w:szCs w:val="18"/>
+        </w:rPr>
+        <w:t>but not to link it or generate an executable:</w:t>
+      </w:r>
+    </w:p>
+    <w:p>
+      <w:pPr>
+        <w:rPr>
+          <w:sz w:val="18"/>
+          <w:szCs w:val="18"/>
+        </w:rPr>
+      </w:pPr>
+      <w:r>
+        <w:rPr>
+          <w:sz w:val="18"/>
+          <w:szCs w:val="18"/>
+        </w:rPr>
+        <w:t>$ gcc hello.c -c</w:t>
+      </w:r>
+    </w:p>
+    <w:p>
+      <w:pPr>
+        <w:rPr>
+          <w:sz w:val="18"/>
+          <w:szCs w:val="18"/>
+        </w:rPr>
+      </w:pPr>
+      <w:r>
+        <w:rPr>
+          <w:sz w:val="18"/>
+          <w:szCs w:val="18"/>
+        </w:rPr>
+        <w:t xml:space="preserve">The result is a file named hello.o, where </w:t>
+      </w:r>
+      <w:r>
+        <w:rPr>
+          <w:sz w:val="18"/>
+          <w:szCs w:val="18"/>
+        </w:rPr>
+        <w:t xml:space="preserve">the o stands for “object code”, </w:t>
+      </w:r>
+      <w:r>
+        <w:rPr>
+          <w:sz w:val="18"/>
+          <w:szCs w:val="18"/>
+        </w:rPr>
+        <w:t>which is the compiled program. Object code i</w:t>
+      </w:r>
+      <w:r>
+        <w:rPr>
+          <w:sz w:val="18"/>
+          <w:szCs w:val="18"/>
+        </w:rPr>
+        <w:t>s not executable, but it can be linked into an executable.</w:t>
+      </w:r>
+    </w:p>
+    <w:p>
+      <w:pPr>
+        <w:rPr>
+          <w:sz w:val="18"/>
+          <w:szCs w:val="18"/>
+        </w:rPr>
+      </w:pPr>
+      <w:r>
+        <w:rPr>
+          <w:sz w:val="18"/>
+          <w:szCs w:val="18"/>
+        </w:rPr>
+        <w:t xml:space="preserve">Also note below - </w:t>
+      </w:r>
+    </w:p>
+    <w:p>
+      <w:pPr>
+        <w:spacing w:after="0"/>
+        <w:rPr>
+          <w:rFonts w:ascii="Courier New" w:hAnsi="Courier New" w:cs="Courier New"/>
+          <w:sz w:val="18"/>
+          <w:szCs w:val="18"/>
+        </w:rPr>
+      </w:pPr>
+      <w:r>
+        <w:rPr>
+          <w:rFonts w:ascii="Courier New" w:hAnsi="Courier New" w:cs="Courier New"/>
+          <w:sz w:val="18"/>
+          <w:szCs w:val="18"/>
+        </w:rPr>
+        <w:t>c:\C&gt;nm hello.o</w:t>
+      </w:r>
+    </w:p>
+    <w:p>
+      <w:pPr>
+        <w:spacing w:after="0"/>
+        <w:rPr>
+          <w:rFonts w:ascii="Courier New" w:hAnsi="Courier New" w:cs="Courier New"/>
+          <w:sz w:val="18"/>
+          <w:szCs w:val="18"/>
+        </w:rPr>
+      </w:pPr>
+      <w:r>
+        <w:rPr>
+          <w:rFonts w:ascii="Courier New" w:hAnsi="Courier New" w:cs="Courier New"/>
+          <w:sz w:val="18"/>
+          <w:szCs w:val="18"/>
+        </w:rPr>
+        <w:t>00000000 b .bss</w:t>
+      </w:r>
+    </w:p>
+    <w:p>
+      <w:pPr>
+        <w:spacing w:after="0"/>
+        <w:rPr>
+          <w:rFonts w:ascii="Courier New" w:hAnsi="Courier New" w:cs="Courier New"/>
+          <w:sz w:val="18"/>
+          <w:szCs w:val="18"/>
+        </w:rPr>
+      </w:pPr>
+      <w:r>
+        <w:rPr>
+          <w:rFonts w:ascii="Courier New" w:hAnsi="Courier New" w:cs="Courier New"/>
+          <w:sz w:val="18"/>
+          <w:szCs w:val="18"/>
+        </w:rPr>
+        <w:t>00000000 d .data</w:t>
+      </w:r>
+    </w:p>
+    <w:p>
+      <w:pPr>
+        <w:spacing w:after="0"/>
+        <w:rPr>
+          <w:rFonts w:ascii="Courier New" w:hAnsi="Courier New" w:cs="Courier New"/>
+          <w:sz w:val="18"/>
+          <w:szCs w:val="18"/>
+        </w:rPr>
+      </w:pPr>
+      <w:r>
+        <w:rPr>
+          <w:rFonts w:ascii="Courier New" w:hAnsi="Courier New" w:cs="Courier New"/>
+          <w:sz w:val="18"/>
+          <w:szCs w:val="18"/>
+        </w:rPr>
+        <w:t>00000000 r .eh_frame</w:t>
+      </w:r>
+    </w:p>
+    <w:p>
+      <w:pPr>
+        <w:spacing w:after="0"/>
+        <w:rPr>
+          <w:rFonts w:ascii="Courier New" w:hAnsi="Courier New" w:cs="Courier New"/>
+          <w:sz w:val="18"/>
+          <w:szCs w:val="18"/>
+        </w:rPr>
+      </w:pPr>
+      <w:r>
+        <w:rPr>
+          <w:rFonts w:ascii="Courier New" w:hAnsi="Courier New" w:cs="Courier New"/>
+          <w:sz w:val="18"/>
+          <w:szCs w:val="18"/>
+        </w:rPr>
+        <w:t>00000000 r .rdata</w:t>
+      </w:r>
+    </w:p>
+    <w:p>
+      <w:pPr>
+        <w:spacing w:after="0"/>
+        <w:rPr>
+          <w:rFonts w:ascii="Courier New" w:hAnsi="Courier New" w:cs="Courier New"/>
+          <w:sz w:val="18"/>
+          <w:szCs w:val="18"/>
+        </w:rPr>
+      </w:pPr>
+      <w:r>
+        <w:rPr>
+          <w:rFonts w:ascii="Courier New" w:hAnsi="Courier New" w:cs="Courier New"/>
+          <w:sz w:val="18"/>
+          <w:szCs w:val="18"/>
+        </w:rPr>
+        <w:t>00000000 r .rdata$zzz</w:t>
+      </w:r>
+    </w:p>
+    <w:p>
+      <w:pPr>
+        <w:spacing w:after="0"/>
+        <w:rPr>
+          <w:rFonts w:ascii="Courier New" w:hAnsi="Courier New" w:cs="Courier New"/>
+          <w:sz w:val="18"/>
+          <w:szCs w:val="18"/>
+        </w:rPr>
+      </w:pPr>
+      <w:r>
+        <w:rPr>
+          <w:rFonts w:ascii="Courier New" w:hAnsi="Courier New" w:cs="Courier New"/>
+          <w:sz w:val="18"/>
+          <w:szCs w:val="18"/>
+        </w:rPr>
+        <w:t>00000000 t .text</w:t>
+      </w:r>
+    </w:p>
+    <w:p>
+      <w:pPr>
+        <w:spacing w:after="0"/>
+        <w:rPr>
+          <w:rFonts w:ascii="Courier New" w:hAnsi="Courier New" w:cs="Courier New"/>
+          <w:sz w:val="18"/>
+          <w:szCs w:val="18"/>
+        </w:rPr>
+      </w:pPr>
+      <w:r>
+        <w:rPr>
+          <w:rFonts w:ascii="Courier New" w:hAnsi="Courier New" w:cs="Courier New"/>
+          <w:sz w:val="18"/>
+          <w:szCs w:val="18"/>
+        </w:rPr>
+        <w:t xml:space="preserve">         U ___main</w:t>
+      </w:r>
+    </w:p>
+    <w:p>
+      <w:pPr>
+        <w:spacing w:after="0"/>
+        <w:rPr>
+          <w:rFonts w:ascii="Courier New" w:hAnsi="Courier New" w:cs="Courier New"/>
+          <w:sz w:val="18"/>
+          <w:szCs w:val="18"/>
+        </w:rPr>
+      </w:pPr>
+      <w:r>
+        <w:rPr>
+          <w:rFonts w:ascii="Courier New" w:hAnsi="Courier New" w:cs="Courier New"/>
+          <w:sz w:val="18"/>
+          <w:szCs w:val="18"/>
+        </w:rPr>
+        <w:t>00000000 T _main</w:t>
+      </w:r>
+    </w:p>
+    <w:p>
+      <w:pPr>
+        <w:spacing w:after="0"/>
+        <w:rPr>
+          <w:rFonts w:ascii="Courier New" w:hAnsi="Courier New" w:cs="Courier New"/>
+          <w:sz w:val="18"/>
+          <w:szCs w:val="18"/>
+        </w:rPr>
+      </w:pPr>
+      <w:r>
+        <w:rPr>
+          <w:rFonts w:ascii="Courier New" w:hAnsi="Courier New" w:cs="Courier New"/>
+          <w:sz w:val="18"/>
+          <w:szCs w:val="18"/>
+        </w:rPr>
+        <w:t xml:space="preserve">         U _printf</w:t>
+      </w:r>
+    </w:p>
+    <w:p>
+      <w:pPr>
+        <w:spacing w:after="0"/>
+        <w:rPr>
+          <w:rFonts w:ascii="Courier New" w:hAnsi="Courier New" w:cs="Courier New"/>
+          <w:sz w:val="18"/>
+          <w:szCs w:val="18"/>
+        </w:rPr>
+      </w:pPr>
+      <w:r>
+        <w:rPr>
+          <w:rFonts w:ascii="Courier New" w:hAnsi="Courier New" w:cs="Courier New"/>
+          <w:sz w:val="18"/>
+          <w:szCs w:val="18"/>
+        </w:rPr>
+        <w:t xml:space="preserve">         U _scanf</w:t>
+      </w:r>
+    </w:p>
+    <w:p>
+      <w:pPr>
+        <w:rPr>
+          <w:sz w:val="18"/>
+          <w:szCs w:val="18"/>
+        </w:rPr>
+      </w:pPr>
+    </w:p>
+    <w:p>
+      <w:pPr>
+        <w:rPr>
+          <w:sz w:val="18"/>
+          <w:szCs w:val="18"/>
+        </w:rPr>
+      </w:pPr>
+      <w:r>
+        <w:rPr>
+          <w:sz w:val="18"/>
+          <w:szCs w:val="18"/>
+        </w:rPr>
+        <w:t xml:space="preserve">The UNIX command </w:t>
+      </w:r>
+      <w:r>
+        <w:rPr>
+          <w:rFonts w:ascii="Courier New" w:hAnsi="Courier New" w:cs="Courier New"/>
+          <w:sz w:val="18"/>
+          <w:szCs w:val="18"/>
+        </w:rPr>
+        <w:t>nm</w:t>
+      </w:r>
+      <w:r>
+        <w:rPr>
+          <w:sz w:val="18"/>
+          <w:szCs w:val="18"/>
+        </w:rPr>
+        <w:t xml:space="preserve"> reads an object file </w:t>
+      </w:r>
+      <w:r>
+        <w:rPr>
+          <w:sz w:val="18"/>
+          <w:szCs w:val="18"/>
+        </w:rPr>
+        <w:t xml:space="preserve">and generates information about </w:t>
+      </w:r>
+      <w:r>
+        <w:rPr>
+          <w:sz w:val="18"/>
+          <w:szCs w:val="18"/>
+        </w:rPr>
+        <w:t>the names it defines and uses. (This co</w:t>
+      </w:r>
+      <w:r>
+        <w:rPr>
+          <w:sz w:val="18"/>
+          <w:szCs w:val="18"/>
+        </w:rPr>
+        <w:t>mmand works on Windows as well)</w:t>
+      </w:r>
+    </w:p>
+    <w:p>
+      <w:pPr>
+        <w:rPr>
+          <w:sz w:val="18"/>
+          <w:szCs w:val="18"/>
+        </w:rPr>
+      </w:pPr>
+      <w:r>
+        <w:rPr>
+          <w:sz w:val="18"/>
+          <w:szCs w:val="18"/>
+        </w:rPr>
+        <w:t>You can control how much optimization gcc doe</w:t>
+      </w:r>
+      <w:r>
+        <w:rPr>
+          <w:sz w:val="18"/>
+          <w:szCs w:val="18"/>
+        </w:rPr>
+        <w:t xml:space="preserve">s with the -O flag. By default, </w:t>
+      </w:r>
+      <w:r>
+        <w:rPr>
+          <w:sz w:val="18"/>
+          <w:szCs w:val="18"/>
+        </w:rPr>
+        <w:t>it does very little optimization, which can make debugging easier.</w:t>
+      </w:r>
+    </w:p>
+    <w:p>
+      <w:pPr>
+        <w:rPr>
+          <w:sz w:val="18"/>
+          <w:szCs w:val="18"/>
+        </w:rPr>
+      </w:pPr>
+      <w:r>
+        <w:rPr>
+          <w:sz w:val="18"/>
+          <w:szCs w:val="18"/>
+        </w:rPr>
+        <w:t>The option -O1 turns on the most common</w:t>
+      </w:r>
+      <w:r>
+        <w:rPr>
+          <w:sz w:val="18"/>
+          <w:szCs w:val="18"/>
+        </w:rPr>
+        <w:t xml:space="preserve"> and safe optimizations. Higher </w:t>
+      </w:r>
+      <w:r>
+        <w:rPr>
+          <w:sz w:val="18"/>
+          <w:szCs w:val="18"/>
+        </w:rPr>
+        <w:t xml:space="preserve">numbers turn on additional optimizations </w:t>
+      </w:r>
+      <w:r>
+        <w:rPr>
+          <w:sz w:val="18"/>
+          <w:szCs w:val="18"/>
+        </w:rPr>
+        <w:t>that require longer compilation time.</w:t>
+      </w:r>
+    </w:p>
+    <w:p>
+      <w:pPr>
+        <w:rPr>
+          <w:sz w:val="18"/>
+          <w:szCs w:val="18"/>
+        </w:rPr>
+      </w:pPr>
+      <w:r>
+        <w:rPr>
+          <w:sz w:val="18"/>
+          <w:szCs w:val="18"/>
+        </w:rPr>
+        <w:t>Similar to the -c flag, the -S flag tells gcc to compile the program and</w:t>
+      </w:r>
+      <w:r>
+        <w:rPr>
+          <w:sz w:val="18"/>
+          <w:szCs w:val="18"/>
+        </w:rPr>
+        <w:t xml:space="preserve"> generate assembly code.</w:t>
+      </w:r>
+    </w:p>
+    <w:p>
+      <w:pPr>
+        <w:rPr>
+          <w:sz w:val="18"/>
+          <w:szCs w:val="18"/>
+        </w:rPr>
+      </w:pPr>
+      <w:r>
+        <w:rPr>
+          <w:sz w:val="18"/>
+          <w:szCs w:val="18"/>
+        </w:rPr>
+        <w:t>Taking another step backward through t</w:t>
+      </w:r>
+      <w:r>
+        <w:rPr>
+          <w:sz w:val="18"/>
+          <w:szCs w:val="18"/>
+        </w:rPr>
+        <w:t xml:space="preserve">he compilation process, you can </w:t>
+      </w:r>
+      <w:r>
+        <w:rPr>
+          <w:sz w:val="18"/>
+          <w:szCs w:val="18"/>
+        </w:rPr>
+        <w:t>use the -E flag to run the preprocessor only:</w:t>
+      </w:r>
+    </w:p>
+    <w:p>
+      <w:pPr>
+        <w:rPr>
+          <w:rFonts w:ascii="Courier New" w:hAnsi="Courier New" w:cs="Courier New"/>
+          <w:sz w:val="18"/>
+          <w:szCs w:val="18"/>
+        </w:rPr>
+      </w:pPr>
+      <w:r>
+        <w:rPr>
+          <w:rFonts w:ascii="Courier New" w:hAnsi="Courier New" w:cs="Courier New"/>
+          <w:sz w:val="18"/>
+          <w:szCs w:val="18"/>
+        </w:rPr>
+        <w:t>$ gcc hello.c -E</w:t>
+      </w:r>
+    </w:p>
+    <w:p>
+      <w:pPr>
+        <w:rPr>
+          <w:sz w:val="18"/>
+          <w:szCs w:val="18"/>
+        </w:rPr>
+      </w:pPr>
+      <w:r>
+        <w:rPr>
+          <w:sz w:val="18"/>
+          <w:szCs w:val="18"/>
+        </w:rPr>
+        <w:t>The result is the output from the preprocesso</w:t>
+      </w:r>
+      <w:r>
+        <w:rPr>
+          <w:sz w:val="18"/>
+          <w:szCs w:val="18"/>
+        </w:rPr>
+        <w:t xml:space="preserve">r. In this example, it contains </w:t>
+      </w:r>
+      <w:r>
+        <w:rPr>
+          <w:sz w:val="18"/>
+          <w:szCs w:val="18"/>
+        </w:rPr>
+        <w:t>the included code from stdio.h, and all t</w:t>
+      </w:r>
+      <w:r>
+        <w:rPr>
+          <w:sz w:val="18"/>
+          <w:szCs w:val="18"/>
+        </w:rPr>
+        <w:t xml:space="preserve">he files included from stdio.h, </w:t>
+      </w:r>
+      <w:r>
+        <w:rPr>
+          <w:sz w:val="18"/>
+          <w:szCs w:val="18"/>
+        </w:rPr>
+        <w:t>and all the files included from those files</w:t>
+      </w:r>
+      <w:r>
+        <w:rPr>
+          <w:sz w:val="18"/>
+          <w:szCs w:val="18"/>
+        </w:rPr>
+        <w:t xml:space="preserve">, and so on. On my machine, the </w:t>
+      </w:r>
+      <w:r>
+        <w:rPr>
+          <w:sz w:val="18"/>
+          <w:szCs w:val="18"/>
+        </w:rPr>
+        <w:t>total is more than 800 lines of code.</w:t>
+      </w:r>
+    </w:p>
+    <w:p>
+      <w:pPr>
+        <w:rPr>
+          <w:sz w:val="18"/>
+          <w:szCs w:val="18"/>
+        </w:rPr>
+      </w:pPr>
+      <w:r>
+        <w:rPr>
+          <w:sz w:val="18"/>
+          <w:szCs w:val="18"/>
+        </w:rPr>
+        <w:t>-------------------------</w:t>
+      </w:r>
+    </w:p>
+    <w:p>
+      <w:pPr>
+        <w:rPr>
+          <w:sz w:val="18"/>
+          <w:szCs w:val="18"/>
+        </w:rPr>
+      </w:pPr>
+      <w:r>
+        <w:rPr>
+          <w:sz w:val="18"/>
+          <w:szCs w:val="18"/>
+        </w:rPr>
+        <w:t xml:space="preserve">If you have one bit, </w:t>
+      </w:r>
+      <w:r>
+        <w:rPr>
+          <w:sz w:val="18"/>
+          <w:szCs w:val="18"/>
+        </w:rPr>
+        <w:t>you can specify one of two possibilities, usual</w:t>
+      </w:r>
+      <w:r>
+        <w:rPr>
+          <w:sz w:val="18"/>
+          <w:szCs w:val="18"/>
+        </w:rPr>
+        <w:t xml:space="preserve">ly written 0 and 1. If you have </w:t>
+      </w:r>
+      <w:r>
+        <w:rPr>
+          <w:sz w:val="18"/>
+          <w:szCs w:val="18"/>
+        </w:rPr>
+        <w:t>two bits, there are 4 possible combinations, 00,</w:t>
+      </w:r>
+      <w:r>
+        <w:rPr>
+          <w:sz w:val="18"/>
+          <w:szCs w:val="18"/>
+        </w:rPr>
+        <w:t xml:space="preserve"> 01, 10, and 11. In general, if </w:t>
+      </w:r>
+      <w:r>
+        <w:rPr>
+          <w:sz w:val="18"/>
+          <w:szCs w:val="18"/>
+        </w:rPr>
+        <w:t>you have b bits, you can indicate one of 2^b valu</w:t>
+      </w:r>
+      <w:r>
+        <w:rPr>
+          <w:sz w:val="18"/>
+          <w:szCs w:val="18"/>
+        </w:rPr>
+        <w:t xml:space="preserve">es. A byte is 8 bits, so it can hold one of 256 values. </w:t>
+      </w:r>
+      <w:r>
+        <w:rPr>
+          <w:sz w:val="18"/>
+          <w:szCs w:val="18"/>
+        </w:rPr>
+        <w:t xml:space="preserve">Going in the other direction, suppose you want to </w:t>
+      </w:r>
+      <w:r>
+        <w:rPr>
+          <w:sz w:val="18"/>
+          <w:szCs w:val="18"/>
+        </w:rPr>
+        <w:t xml:space="preserve">store a letter of the alphabet. </w:t>
+      </w:r>
+      <w:r>
+        <w:rPr>
+          <w:sz w:val="18"/>
+          <w:szCs w:val="18"/>
+        </w:rPr>
+        <w:t>There are 26 letters, so how many</w:t>
+      </w:r>
+      <w:r>
+        <w:rPr>
+          <w:sz w:val="18"/>
+          <w:szCs w:val="18"/>
+        </w:rPr>
+        <w:t xml:space="preserve"> bits do you need? With 4 bits, </w:t>
+      </w:r>
+      <w:r>
+        <w:rPr>
+          <w:sz w:val="18"/>
+          <w:szCs w:val="18"/>
+        </w:rPr>
+        <w:t>you can specify one of 16 values, so that’s n</w:t>
+      </w:r>
+      <w:r>
+        <w:rPr>
+          <w:sz w:val="18"/>
+          <w:szCs w:val="18"/>
+        </w:rPr>
+        <w:t xml:space="preserve">ot enough. With 5 bits, you can </w:t>
+      </w:r>
+      <w:r>
+        <w:rPr>
+          <w:sz w:val="18"/>
+          <w:szCs w:val="18"/>
+        </w:rPr>
+        <w:t>specify up to 32 values, so that’s enough for all</w:t>
+      </w:r>
+      <w:r>
+        <w:rPr>
+          <w:sz w:val="18"/>
+          <w:szCs w:val="18"/>
+        </w:rPr>
+        <w:t xml:space="preserve"> the letters, with a few values </w:t>
+      </w:r>
+      <w:r>
+        <w:rPr>
+          <w:sz w:val="18"/>
+          <w:szCs w:val="18"/>
+        </w:rPr>
+        <w:t>left over.</w:t>
+      </w:r>
+    </w:p>
+    <w:p>
+      <w:pPr>
+        <w:rPr>
+          <w:sz w:val="18"/>
+          <w:szCs w:val="18"/>
+        </w:rPr>
+      </w:pPr>
+      <w:r>
+        <w:rPr>
+          <w:sz w:val="18"/>
+          <w:szCs w:val="18"/>
+        </w:rPr>
+        <w:t xml:space="preserve">In general, if you want to specify one of </w:t>
+      </w:r>
+      <w:r>
+        <w:rPr>
+          <w:sz w:val="18"/>
+          <w:szCs w:val="18"/>
+        </w:rPr>
+        <w:t xml:space="preserve">N values, you should choose the </w:t>
+      </w:r>
+      <w:r>
+        <w:rPr>
+          <w:sz w:val="18"/>
+          <w:szCs w:val="18"/>
+        </w:rPr>
+        <w:t>smallest value of b so that 2b  N. Taking the log base 2 of both sides yields</w:t>
+      </w:r>
+    </w:p>
+    <w:p>
+      <w:pPr>
+        <w:pBdr>
+          <w:bottom w:val="single" w:sz="6" w:space="1" w:color="auto"/>
+        </w:pBdr>
+        <w:rPr>
+          <w:sz w:val="18"/>
+          <w:szCs w:val="18"/>
+        </w:rPr>
+      </w:pPr>
+      <w:r>
+        <w:rPr>
+          <w:sz w:val="18"/>
+          <w:szCs w:val="18"/>
+        </w:rPr>
+        <w:t>b&gt;=log2N.</w:t>
+      </w:r>
+    </w:p>
+    <w:p>
+      <w:pPr>
+        <w:rPr>
+          <w:sz w:val="18"/>
+          <w:szCs w:val="18"/>
+        </w:rPr>
+      </w:pPr>
+    </w:p>
+    <w:p>
+      <w:pPr>
+        <w:rPr>
+          <w:sz w:val="18"/>
+          <w:szCs w:val="18"/>
+        </w:rPr>
+      </w:pPr>
+      <w:r>
+        <w:rPr>
+          <w:sz w:val="18"/>
+          <w:szCs w:val="18"/>
+        </w:rPr>
+        <w:lastRenderedPageBreak/>
+        <w:t>fddfd</w:t>
+      </w:r>
       <w:bookmarkStart w:id="0" w:name="_GoBack"/>
       <w:bookmarkEnd w:id="0"/>
-    </w:p>
-    <w:p>
-      <w:pPr>
-        <w:rPr>
-          <w:sz w:val="18"/>
-          <w:szCs w:val="18"/>
-        </w:rPr>
-      </w:pPr>
-      <w:r>
-        <w:rPr>
-          <w:sz w:val="18"/>
-          <w:szCs w:val="18"/>
-        </w:rPr>
-        <w:t>------------------</w:t>
-      </w:r>
-    </w:p>
-    <w:p>
-      <w:pPr>
-        <w:rPr>
-          <w:sz w:val="18"/>
-          <w:szCs w:val="18"/>
-        </w:rPr>
-      </w:pPr>
-      <w:r>
-        <w:rPr>
-          <w:sz w:val="18"/>
-          <w:szCs w:val="18"/>
-        </w:rPr>
-        <w:t>compiled languages are usually static while interpreted languages are usually dynamic. In genera</w:t>
-      </w:r>
-      <w:r>
-        <w:rPr>
-          <w:sz w:val="18"/>
-          <w:szCs w:val="18"/>
-        </w:rPr>
-        <w:t xml:space="preserve">l, static refers to things that </w:t>
-      </w:r>
-      <w:r>
-        <w:rPr>
-          <w:sz w:val="18"/>
-          <w:szCs w:val="18"/>
-        </w:rPr>
-        <w:t>happen at compile time, while 'dynamic' refers to</w:t>
-      </w:r>
-      <w:r>
-        <w:rPr>
-          <w:sz w:val="18"/>
-          <w:szCs w:val="18"/>
-        </w:rPr>
-        <w:t xml:space="preserve"> things that happen at runtime.</w:t>
-      </w:r>
-    </w:p>
-    <w:p>
-      <w:pPr>
-        <w:rPr>
-          <w:sz w:val="18"/>
-          <w:szCs w:val="18"/>
-        </w:rPr>
-      </w:pPr>
-      <w:r>
-        <w:rPr>
-          <w:sz w:val="18"/>
-          <w:szCs w:val="18"/>
-        </w:rPr>
-        <w:t xml:space="preserve">Also, in dynamic languages, variables are stored in memory while program is running. In compiled </w:t>
-      </w:r>
-      <w:r>
-        <w:rPr>
-          <w:sz w:val="18"/>
-          <w:szCs w:val="18"/>
-        </w:rPr>
-        <w:t xml:space="preserve">languages, variable names exist </w:t>
-      </w:r>
-      <w:r>
-        <w:rPr>
-          <w:sz w:val="18"/>
-          <w:szCs w:val="18"/>
-        </w:rPr>
-        <w:t xml:space="preserve">at compile time but not at run time. The compiler chooses a location for </w:t>
-      </w:r>
-      <w:r>
-        <w:rPr>
-          <w:sz w:val="18"/>
-          <w:szCs w:val="18"/>
-        </w:rPr>
-        <w:t xml:space="preserve">each variable and records these </w:t>
-      </w:r>
-      <w:r>
-        <w:rPr>
-          <w:sz w:val="18"/>
-          <w:szCs w:val="18"/>
-        </w:rPr>
-        <w:t>locations as part of the compiled program.</w:t>
-      </w:r>
-      <w:r>
-        <w:rPr>
-          <w:sz w:val="18"/>
-          <w:szCs w:val="18"/>
-        </w:rPr>
-        <w:t xml:space="preserve">1 The location of a variable is </w:t>
-      </w:r>
-      <w:r>
-        <w:rPr>
-          <w:sz w:val="18"/>
-          <w:szCs w:val="18"/>
-        </w:rPr>
-        <w:t>called its “address”. At run time, the value of</w:t>
-      </w:r>
-      <w:r>
-        <w:rPr>
-          <w:sz w:val="18"/>
-          <w:szCs w:val="18"/>
-        </w:rPr>
-        <w:t xml:space="preserve"> each variable is stored at its </w:t>
-      </w:r>
-      <w:r>
-        <w:rPr>
-          <w:sz w:val="18"/>
-          <w:szCs w:val="18"/>
-        </w:rPr>
-        <w:t>address, but the names of the v</w:t>
-      </w:r>
-      <w:r>
-        <w:rPr>
-          <w:sz w:val="18"/>
-          <w:szCs w:val="18"/>
-        </w:rPr>
-        <w:t>ariables are not stored at all.</w:t>
-      </w:r>
-    </w:p>
-    <w:p>
-      <w:pPr>
-        <w:rPr>
-          <w:sz w:val="18"/>
-          <w:szCs w:val="18"/>
-        </w:rPr>
-      </w:pPr>
-      <w:r>
-        <w:rPr>
-          <w:sz w:val="18"/>
-          <w:szCs w:val="18"/>
-        </w:rPr>
-        <w:t>The -c flag tells gcc to compile the program and generate ma</w:t>
-      </w:r>
-      <w:r>
-        <w:rPr>
-          <w:sz w:val="18"/>
-          <w:szCs w:val="18"/>
-        </w:rPr>
-        <w:t xml:space="preserve">chine code, </w:t>
-      </w:r>
-      <w:r>
-        <w:rPr>
-          <w:sz w:val="18"/>
-          <w:szCs w:val="18"/>
-        </w:rPr>
-        <w:t>but not to link it or generate an executable:</w:t>
-      </w:r>
-    </w:p>
-    <w:p>
-      <w:pPr>
-        <w:rPr>
-          <w:sz w:val="18"/>
-          <w:szCs w:val="18"/>
-        </w:rPr>
-      </w:pPr>
-      <w:r>
-        <w:rPr>
-          <w:sz w:val="18"/>
-          <w:szCs w:val="18"/>
-        </w:rPr>
-        <w:t>$ gcc hello.c -c</w:t>
-      </w:r>
-    </w:p>
-    <w:p>
-      <w:pPr>
-        <w:rPr>
-          <w:sz w:val="18"/>
-          <w:szCs w:val="18"/>
-        </w:rPr>
-      </w:pPr>
-      <w:r>
-        <w:rPr>
-          <w:sz w:val="18"/>
-          <w:szCs w:val="18"/>
-        </w:rPr>
-        <w:t xml:space="preserve">The result is a file named hello.o, where </w:t>
-      </w:r>
-      <w:r>
-        <w:rPr>
-          <w:sz w:val="18"/>
-          <w:szCs w:val="18"/>
-        </w:rPr>
-        <w:t xml:space="preserve">the o stands for “object code”, </w:t>
-      </w:r>
-      <w:r>
-        <w:rPr>
-          <w:sz w:val="18"/>
-          <w:szCs w:val="18"/>
-        </w:rPr>
-        <w:t>which is the compiled program. Object code i</w:t>
-      </w:r>
-      <w:r>
-        <w:rPr>
-          <w:sz w:val="18"/>
-          <w:szCs w:val="18"/>
-        </w:rPr>
-        <w:t>s not executable, but it can be linked into an executable.</w:t>
-      </w:r>
-    </w:p>
-    <w:p>
-      <w:pPr>
-        <w:rPr>
-          <w:sz w:val="18"/>
-          <w:szCs w:val="18"/>
-        </w:rPr>
-      </w:pPr>
-      <w:r>
-        <w:rPr>
-          <w:sz w:val="18"/>
-          <w:szCs w:val="18"/>
-        </w:rPr>
-        <w:t xml:space="preserve">Also note below - </w:t>
-      </w:r>
-    </w:p>
-    <w:p>
-      <w:pPr>
-        <w:spacing w:after="0"/>
-        <w:rPr>
-          <w:rFonts w:ascii="Courier New" w:hAnsi="Courier New" w:cs="Courier New"/>
-          <w:sz w:val="18"/>
-          <w:szCs w:val="18"/>
-        </w:rPr>
-      </w:pPr>
-      <w:r>
-        <w:rPr>
-          <w:rFonts w:ascii="Courier New" w:hAnsi="Courier New" w:cs="Courier New"/>
-          <w:sz w:val="18"/>
-          <w:szCs w:val="18"/>
-        </w:rPr>
-        <w:t>c:\C&gt;nm hello.o</w:t>
-      </w:r>
-    </w:p>
-    <w:p>
-      <w:pPr>
-        <w:spacing w:after="0"/>
-        <w:rPr>
-          <w:rFonts w:ascii="Courier New" w:hAnsi="Courier New" w:cs="Courier New"/>
-          <w:sz w:val="18"/>
-          <w:szCs w:val="18"/>
-        </w:rPr>
-      </w:pPr>
-      <w:r>
-        <w:rPr>
-          <w:rFonts w:ascii="Courier New" w:hAnsi="Courier New" w:cs="Courier New"/>
-          <w:sz w:val="18"/>
-          <w:szCs w:val="18"/>
-        </w:rPr>
-        <w:t>00000000 b .bss</w:t>
-      </w:r>
-    </w:p>
-    <w:p>
-      <w:pPr>
-        <w:spacing w:after="0"/>
-        <w:rPr>
-          <w:rFonts w:ascii="Courier New" w:hAnsi="Courier New" w:cs="Courier New"/>
-          <w:sz w:val="18"/>
-          <w:szCs w:val="18"/>
-        </w:rPr>
-      </w:pPr>
-      <w:r>
-        <w:rPr>
-          <w:rFonts w:ascii="Courier New" w:hAnsi="Courier New" w:cs="Courier New"/>
-          <w:sz w:val="18"/>
-          <w:szCs w:val="18"/>
-        </w:rPr>
-        <w:t>00000000 d .data</w:t>
-      </w:r>
-    </w:p>
-    <w:p>
-      <w:pPr>
-        <w:spacing w:after="0"/>
-        <w:rPr>
-          <w:rFonts w:ascii="Courier New" w:hAnsi="Courier New" w:cs="Courier New"/>
-          <w:sz w:val="18"/>
-          <w:szCs w:val="18"/>
-        </w:rPr>
-      </w:pPr>
-      <w:r>
-        <w:rPr>
-          <w:rFonts w:ascii="Courier New" w:hAnsi="Courier New" w:cs="Courier New"/>
-          <w:sz w:val="18"/>
-          <w:szCs w:val="18"/>
-        </w:rPr>
-        <w:t>00000000 r .eh_frame</w:t>
-      </w:r>
-    </w:p>
-    <w:p>
-      <w:pPr>
-        <w:spacing w:after="0"/>
-        <w:rPr>
-          <w:rFonts w:ascii="Courier New" w:hAnsi="Courier New" w:cs="Courier New"/>
-          <w:sz w:val="18"/>
-          <w:szCs w:val="18"/>
-        </w:rPr>
-      </w:pPr>
-      <w:r>
-        <w:rPr>
-          <w:rFonts w:ascii="Courier New" w:hAnsi="Courier New" w:cs="Courier New"/>
-          <w:sz w:val="18"/>
-          <w:szCs w:val="18"/>
-        </w:rPr>
-        <w:t>00000000 r .rdata</w:t>
-      </w:r>
-    </w:p>
-    <w:p>
-      <w:pPr>
-        <w:spacing w:after="0"/>
-        <w:rPr>
-          <w:rFonts w:ascii="Courier New" w:hAnsi="Courier New" w:cs="Courier New"/>
-          <w:sz w:val="18"/>
-          <w:szCs w:val="18"/>
-        </w:rPr>
-      </w:pPr>
-      <w:r>
-        <w:rPr>
-          <w:rFonts w:ascii="Courier New" w:hAnsi="Courier New" w:cs="Courier New"/>
-          <w:sz w:val="18"/>
-          <w:szCs w:val="18"/>
-        </w:rPr>
-        <w:t>00000000 r .rdata$zzz</w:t>
-      </w:r>
-    </w:p>
-    <w:p>
-      <w:pPr>
-        <w:spacing w:after="0"/>
-        <w:rPr>
-          <w:rFonts w:ascii="Courier New" w:hAnsi="Courier New" w:cs="Courier New"/>
-          <w:sz w:val="18"/>
-          <w:szCs w:val="18"/>
-        </w:rPr>
-      </w:pPr>
-      <w:r>
-        <w:rPr>
-          <w:rFonts w:ascii="Courier New" w:hAnsi="Courier New" w:cs="Courier New"/>
-          <w:sz w:val="18"/>
-          <w:szCs w:val="18"/>
-        </w:rPr>
-        <w:t>00000000 t .text</w:t>
-      </w:r>
-    </w:p>
-    <w:p>
-      <w:pPr>
-        <w:spacing w:after="0"/>
-        <w:rPr>
-          <w:rFonts w:ascii="Courier New" w:hAnsi="Courier New" w:cs="Courier New"/>
-          <w:sz w:val="18"/>
-          <w:szCs w:val="18"/>
-        </w:rPr>
-      </w:pPr>
-      <w:r>
-        <w:rPr>
-          <w:rFonts w:ascii="Courier New" w:hAnsi="Courier New" w:cs="Courier New"/>
-          <w:sz w:val="18"/>
-          <w:szCs w:val="18"/>
-        </w:rPr>
-        <w:t xml:space="preserve">         U ___main</w:t>
-      </w:r>
-    </w:p>
-    <w:p>
-      <w:pPr>
-        <w:spacing w:after="0"/>
-        <w:rPr>
-          <w:rFonts w:ascii="Courier New" w:hAnsi="Courier New" w:cs="Courier New"/>
-          <w:sz w:val="18"/>
-          <w:szCs w:val="18"/>
-        </w:rPr>
-      </w:pPr>
-      <w:r>
-        <w:rPr>
-          <w:rFonts w:ascii="Courier New" w:hAnsi="Courier New" w:cs="Courier New"/>
-          <w:sz w:val="18"/>
-          <w:szCs w:val="18"/>
-        </w:rPr>
-        <w:t>00000000 T _main</w:t>
-      </w:r>
-    </w:p>
-    <w:p>
-      <w:pPr>
-        <w:spacing w:after="0"/>
-        <w:rPr>
-          <w:rFonts w:ascii="Courier New" w:hAnsi="Courier New" w:cs="Courier New"/>
-          <w:sz w:val="18"/>
-          <w:szCs w:val="18"/>
-        </w:rPr>
-      </w:pPr>
-      <w:r>
-        <w:rPr>
-          <w:rFonts w:ascii="Courier New" w:hAnsi="Courier New" w:cs="Courier New"/>
-          <w:sz w:val="18"/>
-          <w:szCs w:val="18"/>
-        </w:rPr>
-        <w:t xml:space="preserve">         U _printf</w:t>
-      </w:r>
-    </w:p>
-    <w:p>
-      <w:pPr>
-        <w:spacing w:after="0"/>
-        <w:rPr>
-          <w:rFonts w:ascii="Courier New" w:hAnsi="Courier New" w:cs="Courier New"/>
-          <w:sz w:val="18"/>
-          <w:szCs w:val="18"/>
-        </w:rPr>
-      </w:pPr>
-      <w:r>
-        <w:rPr>
-          <w:rFonts w:ascii="Courier New" w:hAnsi="Courier New" w:cs="Courier New"/>
-          <w:sz w:val="18"/>
-          <w:szCs w:val="18"/>
-        </w:rPr>
-        <w:t xml:space="preserve">         U _scanf</w:t>
-      </w:r>
-    </w:p>
-    <w:p>
-      <w:pPr>
-        <w:rPr>
-          <w:sz w:val="18"/>
-          <w:szCs w:val="18"/>
-        </w:rPr>
-      </w:pPr>
-    </w:p>
-    <w:p>
-      <w:pPr>
-        <w:rPr>
-          <w:sz w:val="18"/>
-          <w:szCs w:val="18"/>
-        </w:rPr>
-      </w:pPr>
-      <w:r>
-        <w:rPr>
-          <w:sz w:val="18"/>
-          <w:szCs w:val="18"/>
-        </w:rPr>
-        <w:t xml:space="preserve">The UNIX command </w:t>
-      </w:r>
-      <w:r>
-        <w:rPr>
-          <w:rFonts w:ascii="Courier New" w:hAnsi="Courier New" w:cs="Courier New"/>
-          <w:sz w:val="18"/>
-          <w:szCs w:val="18"/>
-        </w:rPr>
-        <w:t>nm</w:t>
-      </w:r>
-      <w:r>
-        <w:rPr>
-          <w:sz w:val="18"/>
-          <w:szCs w:val="18"/>
-        </w:rPr>
-        <w:t xml:space="preserve"> reads an object file </w:t>
-      </w:r>
-      <w:r>
-        <w:rPr>
-          <w:sz w:val="18"/>
-          <w:szCs w:val="18"/>
-        </w:rPr>
-        <w:t xml:space="preserve">and generates information about </w:t>
-      </w:r>
-      <w:r>
-        <w:rPr>
-          <w:sz w:val="18"/>
-          <w:szCs w:val="18"/>
-        </w:rPr>
-        <w:t>the names it defines and uses. (This co</w:t>
-      </w:r>
-      <w:r>
-        <w:rPr>
-          <w:sz w:val="18"/>
-          <w:szCs w:val="18"/>
-        </w:rPr>
-        <w:t>mmand works on Windows as well)</w:t>
-      </w:r>
-    </w:p>
-    <w:p>
-      <w:pPr>
-        <w:rPr>
-          <w:sz w:val="18"/>
-          <w:szCs w:val="18"/>
-        </w:rPr>
-      </w:pPr>
-      <w:r>
-        <w:rPr>
-          <w:sz w:val="18"/>
-          <w:szCs w:val="18"/>
-        </w:rPr>
-        <w:t>You can control how much optimization gcc doe</w:t>
-      </w:r>
-      <w:r>
-        <w:rPr>
-          <w:sz w:val="18"/>
-          <w:szCs w:val="18"/>
-        </w:rPr>
-        <w:t xml:space="preserve">s with the -O flag. By default, </w:t>
-      </w:r>
-      <w:r>
-        <w:rPr>
-          <w:sz w:val="18"/>
-          <w:szCs w:val="18"/>
-        </w:rPr>
-        <w:t>it does very little optimization, which can make debugging easier.</w:t>
-      </w:r>
-    </w:p>
-    <w:p>
-      <w:pPr>
-        <w:rPr>
-          <w:sz w:val="18"/>
-          <w:szCs w:val="18"/>
-        </w:rPr>
-      </w:pPr>
-      <w:r>
-        <w:rPr>
-          <w:sz w:val="18"/>
-          <w:szCs w:val="18"/>
-        </w:rPr>
-        <w:t>The option -O1 turns on the most common</w:t>
-      </w:r>
-      <w:r>
-        <w:rPr>
-          <w:sz w:val="18"/>
-          <w:szCs w:val="18"/>
-        </w:rPr>
-        <w:t xml:space="preserve"> and safe optimizations. Higher </w:t>
-      </w:r>
-      <w:r>
-        <w:rPr>
-          <w:sz w:val="18"/>
-          <w:szCs w:val="18"/>
-        </w:rPr>
-        <w:t xml:space="preserve">numbers turn on additional optimizations </w:t>
-      </w:r>
-      <w:r>
-        <w:rPr>
-          <w:sz w:val="18"/>
-          <w:szCs w:val="18"/>
-        </w:rPr>
-        <w:t>that require longer compilation time.</w:t>
-      </w:r>
-    </w:p>
-    <w:p>
-      <w:pPr>
-        <w:rPr>
-          <w:sz w:val="18"/>
-          <w:szCs w:val="18"/>
-        </w:rPr>
-      </w:pPr>
-      <w:r>
-        <w:rPr>
-          <w:sz w:val="18"/>
-          <w:szCs w:val="18"/>
-        </w:rPr>
-        <w:t>Similar to the -c flag, the -S flag tells gcc to compile the program and</w:t>
-      </w:r>
-      <w:r>
-        <w:rPr>
-          <w:sz w:val="18"/>
-          <w:szCs w:val="18"/>
-        </w:rPr>
-        <w:t xml:space="preserve"> generate assembly code.</w:t>
-      </w:r>
-    </w:p>
-    <w:p>
-      <w:pPr>
-        <w:rPr>
-          <w:sz w:val="18"/>
-          <w:szCs w:val="18"/>
-        </w:rPr>
-      </w:pPr>
-      <w:r>
-        <w:rPr>
-          <w:sz w:val="18"/>
-          <w:szCs w:val="18"/>
-        </w:rPr>
-        <w:t>Taking another step backward through t</w:t>
-      </w:r>
-      <w:r>
-        <w:rPr>
-          <w:sz w:val="18"/>
-          <w:szCs w:val="18"/>
-        </w:rPr>
-        <w:t xml:space="preserve">he compilation process, you can </w:t>
-      </w:r>
-      <w:r>
-        <w:rPr>
-          <w:sz w:val="18"/>
-          <w:szCs w:val="18"/>
-        </w:rPr>
-        <w:t>use the -E flag to run the preprocessor only:</w:t>
-      </w:r>
-    </w:p>
-    <w:p>
-      <w:pPr>
-        <w:rPr>
-          <w:rFonts w:ascii="Courier New" w:hAnsi="Courier New" w:cs="Courier New"/>
-          <w:sz w:val="18"/>
-          <w:szCs w:val="18"/>
-        </w:rPr>
-      </w:pPr>
-      <w:r>
-        <w:rPr>
-          <w:rFonts w:ascii="Courier New" w:hAnsi="Courier New" w:cs="Courier New"/>
-          <w:sz w:val="18"/>
-          <w:szCs w:val="18"/>
-        </w:rPr>
-        <w:t>$ gcc hello.c -E</w:t>
-      </w:r>
-    </w:p>
-    <w:p>
-      <w:pPr>
-        <w:rPr>
-          <w:sz w:val="18"/>
-          <w:szCs w:val="18"/>
-        </w:rPr>
-      </w:pPr>
-      <w:r>
-        <w:rPr>
-          <w:sz w:val="18"/>
-          <w:szCs w:val="18"/>
-        </w:rPr>
-        <w:t>The result is the output from the preprocesso</w:t>
-      </w:r>
-      <w:r>
-        <w:rPr>
-          <w:sz w:val="18"/>
-          <w:szCs w:val="18"/>
-        </w:rPr>
-        <w:t xml:space="preserve">r. In this example, it contains </w:t>
-      </w:r>
-      <w:r>
-        <w:rPr>
-          <w:sz w:val="18"/>
-          <w:szCs w:val="18"/>
-        </w:rPr>
-        <w:t>the included code from stdio.h, and all t</w:t>
-      </w:r>
-      <w:r>
-        <w:rPr>
-          <w:sz w:val="18"/>
-          <w:szCs w:val="18"/>
-        </w:rPr>
-        <w:t xml:space="preserve">he files included from stdio.h, </w:t>
-      </w:r>
-      <w:r>
-        <w:rPr>
-          <w:sz w:val="18"/>
-          <w:szCs w:val="18"/>
-        </w:rPr>
-        <w:t>and all the files included from those files</w:t>
-      </w:r>
-      <w:r>
-        <w:rPr>
-          <w:sz w:val="18"/>
-          <w:szCs w:val="18"/>
-        </w:rPr>
-        <w:t xml:space="preserve">, and so on. On my machine, the </w:t>
-      </w:r>
-      <w:r>
-        <w:rPr>
-          <w:sz w:val="18"/>
-          <w:szCs w:val="18"/>
-        </w:rPr>
-        <w:t>total is more than 800 lines of code.</w:t>
-      </w:r>
-    </w:p>
-    <w:p>
-      <w:pPr>
-        <w:rPr>
-          <w:sz w:val="18"/>
-          <w:szCs w:val="18"/>
-        </w:rPr>
-      </w:pPr>
-      <w:r>
-        <w:rPr>
-          <w:sz w:val="18"/>
-          <w:szCs w:val="18"/>
-        </w:rPr>
-        <w:t>-------------------------</w:t>
-      </w:r>
-    </w:p>
-    <w:p>
-      <w:pPr>
-        <w:rPr>
-          <w:sz w:val="18"/>
-          <w:szCs w:val="18"/>
-        </w:rPr>
-      </w:pPr>
-      <w:r>
-        <w:rPr>
-          <w:sz w:val="18"/>
-          <w:szCs w:val="18"/>
-        </w:rPr>
-        <w:t xml:space="preserve">If you have one bit, </w:t>
-      </w:r>
-      <w:r>
-        <w:rPr>
-          <w:sz w:val="18"/>
-          <w:szCs w:val="18"/>
-        </w:rPr>
-        <w:t>you can specify one of two possibilities, usual</w:t>
-      </w:r>
-      <w:r>
-        <w:rPr>
-          <w:sz w:val="18"/>
-          <w:szCs w:val="18"/>
-        </w:rPr>
-        <w:t xml:space="preserve">ly written 0 and 1. If you have </w:t>
-      </w:r>
-      <w:r>
-        <w:rPr>
-          <w:sz w:val="18"/>
-          <w:szCs w:val="18"/>
-        </w:rPr>
-        <w:t>two bits, there are 4 possible combinations, 00,</w:t>
-      </w:r>
-      <w:r>
-        <w:rPr>
-          <w:sz w:val="18"/>
-          <w:szCs w:val="18"/>
-        </w:rPr>
-        <w:t xml:space="preserve"> 01, 10, and 11. In general, if </w:t>
-      </w:r>
-      <w:r>
-        <w:rPr>
-          <w:sz w:val="18"/>
-          <w:szCs w:val="18"/>
-        </w:rPr>
-        <w:t>you have b bits, you can indicate one of 2^b valu</w:t>
-      </w:r>
-      <w:r>
-        <w:rPr>
-          <w:sz w:val="18"/>
-          <w:szCs w:val="18"/>
-        </w:rPr>
-        <w:t xml:space="preserve">es. A byte is 8 bits, so it can hold one of 256 values. </w:t>
-      </w:r>
-      <w:r>
-        <w:rPr>
-          <w:sz w:val="18"/>
-          <w:szCs w:val="18"/>
-        </w:rPr>
-        <w:t xml:space="preserve">Going in the other direction, suppose you want to </w:t>
-      </w:r>
-      <w:r>
-        <w:rPr>
-          <w:sz w:val="18"/>
-          <w:szCs w:val="18"/>
-        </w:rPr>
-        <w:t xml:space="preserve">store a letter of the alphabet. </w:t>
-      </w:r>
-      <w:r>
-        <w:rPr>
-          <w:sz w:val="18"/>
-          <w:szCs w:val="18"/>
-        </w:rPr>
-        <w:t>There are 26 letters, so how many</w:t>
-      </w:r>
-      <w:r>
-        <w:rPr>
-          <w:sz w:val="18"/>
-          <w:szCs w:val="18"/>
-        </w:rPr>
-        <w:t xml:space="preserve"> bits do you need? With 4 bits, </w:t>
-      </w:r>
-      <w:r>
-        <w:rPr>
-          <w:sz w:val="18"/>
-          <w:szCs w:val="18"/>
-        </w:rPr>
-        <w:t>you can specify one of 16 values, so that’s n</w:t>
-      </w:r>
-      <w:r>
-        <w:rPr>
-          <w:sz w:val="18"/>
-          <w:szCs w:val="18"/>
-        </w:rPr>
-        <w:t xml:space="preserve">ot enough. With 5 bits, you can </w:t>
-      </w:r>
-      <w:r>
-        <w:rPr>
-          <w:sz w:val="18"/>
-          <w:szCs w:val="18"/>
-        </w:rPr>
-        <w:t>specify up to 32 values, so that’s enough for all</w:t>
-      </w:r>
-      <w:r>
-        <w:rPr>
-          <w:sz w:val="18"/>
-          <w:szCs w:val="18"/>
-        </w:rPr>
-        <w:t xml:space="preserve"> the letters, with a few values </w:t>
-      </w:r>
-      <w:r>
-        <w:rPr>
-          <w:sz w:val="18"/>
-          <w:szCs w:val="18"/>
-        </w:rPr>
-        <w:t>left over.</w:t>
-      </w:r>
-    </w:p>
-    <w:p>
-      <w:pPr>
-        <w:rPr>
-          <w:sz w:val="18"/>
-          <w:szCs w:val="18"/>
-        </w:rPr>
-      </w:pPr>
-      <w:r>
-        <w:rPr>
-          <w:sz w:val="18"/>
-          <w:szCs w:val="18"/>
-        </w:rPr>
-        <w:t xml:space="preserve">In general, if you want to specify one of </w:t>
-      </w:r>
-      <w:r>
-        <w:rPr>
-          <w:sz w:val="18"/>
-          <w:szCs w:val="18"/>
-        </w:rPr>
-        <w:t xml:space="preserve">N values, you should choose the </w:t>
-      </w:r>
-      <w:r>
-        <w:rPr>
-          <w:sz w:val="18"/>
-          <w:szCs w:val="18"/>
-        </w:rPr>
-        <w:t>smallest value of b so that 2b  N. Taking the log base 2 of both sides yields</w:t>
-      </w:r>
-    </w:p>
-    <w:p>
-      <w:pPr>
-        <w:rPr>
-          <w:sz w:val="18"/>
-          <w:szCs w:val="18"/>
-        </w:rPr>
-      </w:pPr>
-      <w:r>
-        <w:rPr>
-          <w:sz w:val="18"/>
-          <w:szCs w:val="18"/>
-        </w:rPr>
-        <w:t>b&gt;=log2N.</w:t>
-      </w:r>
-    </w:p>
-    <w:p>
-      <w:pPr>
-        <w:rPr>
-          <w:sz w:val="18"/>
-          <w:szCs w:val="18"/>
-        </w:rPr>
-      </w:pPr>
-      <w:r>
-        <w:rPr>
-          <w:sz w:val="18"/>
-          <w:szCs w:val="18"/>
-        </w:rPr>
-        <w:t>-</w:t>
-      </w:r>
-      <w:r>
-        <w:rPr>
-          <w:sz w:val="18"/>
-          <w:szCs w:val="18"/>
-        </w:rPr>
-        <w:t>--------------</w:t>
-      </w:r>
     </w:p>
     <w:sectPr>
       <w:pgSz w:w="11906" w:h="16838"/>

</xml_diff>